<commit_message>
Sprint 1: data loading, cleaning, and EDA dashboard = done
</commit_message>
<xml_diff>
--- a/docs/Restaurant Review Insights Dashboard- Drishya Pradhan.docx
+++ b/docs/Restaurant Review Insights Dashboard- Drishya Pradhan.docx
@@ -549,21 +549,7 @@
         <w:rPr>
           <w:rFonts w:cs="Times New Roman"/>
         </w:rPr>
-        <w:t xml:space="preserve"> overall + </w:t>
-      </w:r>
-      <w:proofErr w:type="gramStart"/>
-      <w:r>
-        <w:rPr>
-          <w:rFonts w:cs="Times New Roman"/>
-        </w:rPr>
-        <w:t>by  month</w:t>
-      </w:r>
-      <w:proofErr w:type="gramEnd"/>
-      <w:r>
-        <w:rPr>
-          <w:rFonts w:cs="Times New Roman"/>
-        </w:rPr>
-        <w:t xml:space="preserve">/week </w:t>
+        <w:t xml:space="preserve"> overall + by  month/week </w:t>
       </w:r>
     </w:p>
     <w:p>
@@ -846,63 +832,7 @@
         <w:rPr>
           <w:rFonts w:cs="Times New Roman"/>
         </w:rPr>
-        <w:t xml:space="preserve">Export </w:t>
-      </w:r>
-      <w:proofErr w:type="gramStart"/>
-      <w:r>
-        <w:rPr>
-          <w:rFonts w:cs="Times New Roman"/>
-        </w:rPr>
-        <w:t>summary :</w:t>
-      </w:r>
-      <w:proofErr w:type="gramEnd"/>
-      <w:r>
-        <w:rPr>
-          <w:rFonts w:cs="Times New Roman"/>
-        </w:rPr>
-        <w:t xml:space="preserve"> </w:t>
-      </w:r>
-      <w:proofErr w:type="gramStart"/>
-      <w:r>
-        <w:rPr>
-          <w:rFonts w:cs="Times New Roman"/>
-        </w:rPr>
-        <w:t>( maybe</w:t>
-      </w:r>
-      <w:proofErr w:type="gramEnd"/>
-      <w:r>
-        <w:rPr>
-          <w:rFonts w:cs="Times New Roman"/>
-        </w:rPr>
-        <w:t xml:space="preserve"> </w:t>
-      </w:r>
-      <w:proofErr w:type="gramStart"/>
-      <w:r>
-        <w:rPr>
-          <w:rFonts w:cs="Times New Roman"/>
-        </w:rPr>
-        <w:t>later on</w:t>
-      </w:r>
-      <w:proofErr w:type="gramEnd"/>
-      <w:r>
-        <w:rPr>
-          <w:rFonts w:cs="Times New Roman"/>
-        </w:rPr>
-        <w:t xml:space="preserve"> though, not </w:t>
-      </w:r>
-      <w:proofErr w:type="gramStart"/>
-      <w:r>
-        <w:rPr>
-          <w:rFonts w:cs="Times New Roman"/>
-        </w:rPr>
-        <w:t>main focus</w:t>
-      </w:r>
-      <w:proofErr w:type="gramEnd"/>
-      <w:r>
-        <w:rPr>
-          <w:rFonts w:cs="Times New Roman"/>
-        </w:rPr>
-        <w:t>)</w:t>
+        <w:t>Export summary : ( maybe later on though, not main focus)</w:t>
       </w:r>
     </w:p>
     <w:p>
@@ -2670,21 +2600,7 @@
         <w:rPr>
           <w:rFonts w:cs="Times New Roman"/>
         </w:rPr>
-        <w:t xml:space="preserve">: show </w:t>
-      </w:r>
-      <w:proofErr w:type="gramStart"/>
-      <w:r>
-        <w:rPr>
-          <w:rFonts w:cs="Times New Roman"/>
-        </w:rPr>
-        <w:t>time based</w:t>
-      </w:r>
-      <w:proofErr w:type="gramEnd"/>
-      <w:r>
-        <w:rPr>
-          <w:rFonts w:cs="Times New Roman"/>
-        </w:rPr>
-        <w:t xml:space="preserve"> signals </w:t>
+        <w:t xml:space="preserve">: show time based signals </w:t>
       </w:r>
     </w:p>
     <w:p>
@@ -3197,35 +3113,7 @@
         <w:rPr>
           <w:rFonts w:cs="Times New Roman"/>
         </w:rPr>
-        <w:t xml:space="preserve">For the MVP, I intentionally avoided training a custom ML model for sentiment and theme detection. A trained model would require a large, high quality labeled </w:t>
-      </w:r>
-      <w:proofErr w:type="gramStart"/>
-      <w:r>
-        <w:rPr>
-          <w:rFonts w:cs="Times New Roman"/>
-        </w:rPr>
-        <w:t>dataset( such</w:t>
-      </w:r>
-      <w:proofErr w:type="gramEnd"/>
-      <w:r>
-        <w:rPr>
-          <w:rFonts w:cs="Times New Roman"/>
-        </w:rPr>
-        <w:t xml:space="preserve"> as thousands of reviews tagged by theme and </w:t>
-      </w:r>
-      <w:proofErr w:type="gramStart"/>
-      <w:r>
-        <w:rPr>
-          <w:rFonts w:cs="Times New Roman"/>
-        </w:rPr>
-        <w:t>sentiment )</w:t>
-      </w:r>
-      <w:proofErr w:type="gramEnd"/>
-      <w:r>
-        <w:rPr>
-          <w:rFonts w:cs="Times New Roman"/>
-        </w:rPr>
-        <w:t xml:space="preserve">, careful evaluation, and ongoing maintenance to prevent drift as customer language changes. Sinc ethe primary goal of this project is to deliver actionable insights quickly and reliably, we used interpretable, deterministic approaches such as: </w:t>
+        <w:t xml:space="preserve">For the MVP, I intentionally avoided training a custom ML model for sentiment and theme detection. A trained model would require a large, high quality labeled dataset( such as thousands of reviews tagged by theme and sentiment ), careful evaluation, and ongoing maintenance to prevent drift as customer language changes. Sinc ethe primary goal of this project is to deliver actionable insights quickly and reliably, we used interpretable, deterministic approaches such as: </w:t>
       </w:r>
     </w:p>
     <w:p>
@@ -3389,6 +3277,56 @@
           <w:rFonts w:asciiTheme="minorHAnsi" w:hAnsiTheme="minorHAnsi"/>
         </w:rPr>
         <w:t>: if more labeled data becomes available, the theme classifier can be replaced with an ML-based approach (e.g., embeddings + clustering or supervised classification) without changing the dashboard or data ingestion layer.</w:t>
+      </w:r>
+    </w:p>
+    <w:p>
+      <w:pPr>
+        <w:pStyle w:val="NormalWeb"/>
+        <w:rPr>
+          <w:rFonts w:asciiTheme="minorHAnsi" w:hAnsiTheme="minorHAnsi"/>
+        </w:rPr>
+      </w:pPr>
+    </w:p>
+    <w:p>
+      <w:pPr>
+        <w:pStyle w:val="NormalWeb"/>
+        <w:rPr>
+          <w:rFonts w:asciiTheme="minorHAnsi" w:hAnsiTheme="minorHAnsi"/>
+          <w:b/>
+          <w:bCs/>
+          <w:u w:val="single"/>
+        </w:rPr>
+      </w:pPr>
+      <w:r>
+        <w:rPr>
+          <w:rFonts w:asciiTheme="minorHAnsi" w:hAnsiTheme="minorHAnsi"/>
+          <w:b/>
+          <w:bCs/>
+          <w:u w:val="single"/>
+        </w:rPr>
+        <w:t xml:space="preserve">Sprint Summaries : </w:t>
+      </w:r>
+    </w:p>
+    <w:p>
+      <w:pPr>
+        <w:pStyle w:val="NormalWeb"/>
+        <w:numPr>
+          <w:ilvl w:val="0"/>
+          <w:numId w:val="2"/>
+        </w:numPr>
+        <w:rPr>
+          <w:rFonts w:asciiTheme="minorHAnsi" w:hAnsiTheme="minorHAnsi"/>
+          <w:b/>
+          <w:bCs/>
+        </w:rPr>
+      </w:pPr>
+      <w:r>
+        <w:rPr>
+          <w:rFonts w:asciiTheme="minorHAnsi" w:hAnsiTheme="minorHAnsi"/>
+          <w:b/>
+          <w:bCs/>
+        </w:rPr>
+        <w:t xml:space="preserve">Sprint 1 : </w:t>
       </w:r>
     </w:p>
     <w:p>

</xml_diff>